<commit_message>
NLP word file added
</commit_message>
<xml_diff>
--- a/Learning/OOP/OOP.docx
+++ b/Learning/OOP/OOP.docx
@@ -4,26 +4,9 @@
   <w:body>
     <w:p>
       <w:pPr>
+        <w:pStyle w:val="Heading1"/>
         <w:jc w:val="center"/>
         <w:rPr>
-          <w:sz w:val="32"/>
-          <w:szCs w:val="32"/>
-          <w:lang w:val="en-US"/>
-        </w:rPr>
-      </w:pPr>
-      <w:r>
-        <w:rPr>
-          <w:sz w:val="32"/>
-          <w:szCs w:val="32"/>
-          <w:lang w:val="en-US"/>
-        </w:rPr>
-        <w:t>OOP</w:t>
-      </w:r>
-    </w:p>
-    <w:p>
-      <w:pPr>
-        <w:pStyle w:val="Heading1"/>
-        <w:rPr>
           <w:b/>
           <w:bCs/>
           <w:lang w:val="en-US"/>
@@ -66,6 +49,13 @@
     </w:p>
     <w:p>
       <w:pPr>
+        <w:rPr>
+          <w:lang w:val="en-US"/>
+        </w:rPr>
+      </w:pPr>
+    </w:p>
+    <w:p>
+      <w:pPr>
         <w:pStyle w:val="Heading2"/>
         <w:rPr>
           <w:b/>
@@ -210,8 +200,29 @@
         <w:rPr>
           <w:lang w:val="en-US"/>
         </w:rPr>
-        <w:t>method is called special methods or magic methods.</w:t>
-      </w:r>
+        <w:t xml:space="preserve">method </w:t>
+      </w:r>
+      <w:proofErr w:type="gramStart"/>
+      <w:r>
+        <w:rPr>
+          <w:lang w:val="en-US"/>
+        </w:rPr>
+        <w:t>is</w:t>
+      </w:r>
+      <w:proofErr w:type="gramEnd"/>
+      <w:r>
+        <w:rPr>
+          <w:lang w:val="en-US"/>
+        </w:rPr>
+        <w:t xml:space="preserve"> called special methods or magic methods.</w:t>
+      </w:r>
+    </w:p>
+    <w:p>
+      <w:pPr>
+        <w:rPr>
+          <w:lang w:val="en-US"/>
+        </w:rPr>
+      </w:pPr>
     </w:p>
     <w:p>
       <w:pPr>
@@ -256,6 +267,277 @@
           <w:lang w:val="en-US"/>
         </w:rPr>
       </w:pPr>
+    </w:p>
+    <w:p>
+      <w:pPr>
+        <w:pStyle w:val="Heading2"/>
+        <w:rPr>
+          <w:b/>
+          <w:bCs/>
+          <w:lang w:val="en-US"/>
+        </w:rPr>
+      </w:pPr>
+      <w:r>
+        <w:rPr>
+          <w:b/>
+          <w:bCs/>
+          <w:lang w:val="en-US"/>
+        </w:rPr>
+        <w:t>Encapsulation</w:t>
+      </w:r>
+    </w:p>
+    <w:p>
+      <w:pPr>
+        <w:rPr>
+          <w:lang w:val="en-US"/>
+        </w:rPr>
+      </w:pPr>
+      <w:r>
+        <w:rPr>
+          <w:lang w:val="en-US"/>
+        </w:rPr>
+        <w:t xml:space="preserve">Making variable and methods private so no one can directly access them. </w:t>
+      </w:r>
+    </w:p>
+    <w:p>
+      <w:pPr>
+        <w:rPr>
+          <w:lang w:val="en-US"/>
+        </w:rPr>
+      </w:pPr>
+      <w:r>
+        <w:rPr>
+          <w:lang w:val="en-US"/>
+        </w:rPr>
+        <w:t>Getter and Setter</w:t>
+      </w:r>
+    </w:p>
+    <w:p>
+      <w:pPr>
+        <w:rPr>
+          <w:lang w:val="en-US"/>
+        </w:rPr>
+      </w:pPr>
+      <w:r>
+        <w:rPr>
+          <w:lang w:val="en-US"/>
+        </w:rPr>
+        <w:t xml:space="preserve"> </w:t>
+      </w:r>
+    </w:p>
+    <w:p>
+      <w:pPr>
+        <w:pStyle w:val="Heading2"/>
+        <w:rPr>
+          <w:b/>
+          <w:bCs/>
+          <w:lang w:val="en-US"/>
+        </w:rPr>
+      </w:pPr>
+      <w:r>
+        <w:rPr>
+          <w:b/>
+          <w:bCs/>
+          <w:lang w:val="en-US"/>
+        </w:rPr>
+        <w:t>Static Variable</w:t>
+      </w:r>
+    </w:p>
+    <w:p>
+      <w:pPr>
+        <w:rPr>
+          <w:lang w:val="en-US"/>
+        </w:rPr>
+      </w:pPr>
+      <w:r>
+        <w:rPr>
+          <w:lang w:val="en-US"/>
+        </w:rPr>
+        <w:t xml:space="preserve">For which all object value of the variable is same. </w:t>
+      </w:r>
+      <w:r>
+        <w:rPr>
+          <w:lang w:val="en-US"/>
+        </w:rPr>
+        <w:t xml:space="preserve">When all objects need shared variable. </w:t>
+      </w:r>
+    </w:p>
+    <w:p>
+      <w:pPr>
+        <w:rPr>
+          <w:lang w:val="en-US"/>
+        </w:rPr>
+      </w:pPr>
+    </w:p>
+    <w:p>
+      <w:pPr>
+        <w:pStyle w:val="Heading2"/>
+        <w:rPr>
+          <w:b/>
+          <w:bCs/>
+          <w:lang w:val="en-US"/>
+        </w:rPr>
+      </w:pPr>
+      <w:r>
+        <w:rPr>
+          <w:b/>
+          <w:bCs/>
+          <w:lang w:val="en-US"/>
+        </w:rPr>
+        <w:t>Polymorphism</w:t>
+      </w:r>
+    </w:p>
+    <w:p>
+      <w:pPr>
+        <w:rPr>
+          <w:lang w:val="en-US"/>
+        </w:rPr>
+      </w:pPr>
+      <w:r>
+        <w:rPr>
+          <w:rStyle w:val="Heading3Char"/>
+          <w:b/>
+          <w:bCs/>
+        </w:rPr>
+        <w:t xml:space="preserve">Method </w:t>
+      </w:r>
+      <w:r>
+        <w:rPr>
+          <w:rStyle w:val="Heading3Char"/>
+          <w:b/>
+          <w:bCs/>
+        </w:rPr>
+        <w:t>O</w:t>
+      </w:r>
+      <w:r>
+        <w:rPr>
+          <w:rStyle w:val="Heading3Char"/>
+          <w:b/>
+          <w:bCs/>
+        </w:rPr>
+        <w:t>verriding</w:t>
+      </w:r>
+      <w:r>
+        <w:rPr>
+          <w:lang w:val="en-US"/>
+        </w:rPr>
+        <w:t xml:space="preserve">, when both same name method in child and parent class, when we will call with child class object the child class method will called. </w:t>
+      </w:r>
+    </w:p>
+    <w:p>
+      <w:pPr>
+        <w:pStyle w:val="Heading3"/>
+        <w:rPr>
+          <w:b/>
+          <w:bCs/>
+          <w:lang w:val="en-US"/>
+        </w:rPr>
+      </w:pPr>
+      <w:r>
+        <w:rPr>
+          <w:b/>
+          <w:bCs/>
+          <w:lang w:val="en-US"/>
+        </w:rPr>
+        <w:t>Method Overloading</w:t>
+      </w:r>
+    </w:p>
+    <w:p>
+      <w:pPr>
+        <w:pStyle w:val="Heading3"/>
+        <w:rPr>
+          <w:b/>
+          <w:bCs/>
+          <w:lang w:val="en-US"/>
+        </w:rPr>
+      </w:pPr>
+      <w:r>
+        <w:rPr>
+          <w:b/>
+          <w:bCs/>
+          <w:lang w:val="en-US"/>
+        </w:rPr>
+        <w:t>Operator Overloading</w:t>
+      </w:r>
+    </w:p>
+    <w:p>
+      <w:pPr>
+        <w:rPr>
+          <w:lang w:val="en-US"/>
+        </w:rPr>
+      </w:pPr>
+    </w:p>
+    <w:p>
+      <w:pPr>
+        <w:pStyle w:val="Heading2"/>
+        <w:rPr>
+          <w:b/>
+          <w:bCs/>
+          <w:lang w:val="en-US"/>
+        </w:rPr>
+      </w:pPr>
+      <w:r>
+        <w:rPr>
+          <w:b/>
+          <w:bCs/>
+          <w:lang w:val="en-US"/>
+        </w:rPr>
+        <w:t xml:space="preserve">Types of Inheritance </w:t>
+      </w:r>
+    </w:p>
+    <w:p>
+      <w:pPr>
+        <w:rPr>
+          <w:lang w:val="en-US"/>
+        </w:rPr>
+      </w:pPr>
+      <w:r>
+        <w:rPr>
+          <w:noProof/>
+          <w:lang w:val="en-US"/>
+        </w:rPr>
+        <w:drawing>
+          <wp:inline distT="0" distB="0" distL="0" distR="0" wp14:anchorId="78C14DB7" wp14:editId="5DD00D02">
+            <wp:extent cx="6066260" cy="2356338"/>
+            <wp:effectExtent l="0" t="0" r="4445" b="6350"/>
+            <wp:docPr id="1194415547" name="Picture 2"/>
+            <wp:cNvGraphicFramePr>
+              <a:graphicFrameLocks xmlns:a="http://schemas.openxmlformats.org/drawingml/2006/main" noChangeAspect="1"/>
+            </wp:cNvGraphicFramePr>
+            <a:graphic xmlns:a="http://schemas.openxmlformats.org/drawingml/2006/main">
+              <a:graphicData uri="http://schemas.openxmlformats.org/drawingml/2006/picture">
+                <pic:pic xmlns:pic="http://schemas.openxmlformats.org/drawingml/2006/picture">
+                  <pic:nvPicPr>
+                    <pic:cNvPr id="1194415547" name="Picture 1194415547"/>
+                    <pic:cNvPicPr/>
+                  </pic:nvPicPr>
+                  <pic:blipFill>
+                    <a:blip r:embed="rId5" cstate="print">
+                      <a:extLst>
+                        <a:ext uri="{28A0092B-C50C-407E-A947-70E740481C1C}">
+                          <a14:useLocalDpi xmlns:a14="http://schemas.microsoft.com/office/drawing/2010/main" val="0"/>
+                        </a:ext>
+                      </a:extLst>
+                    </a:blip>
+                    <a:stretch>
+                      <a:fillRect/>
+                    </a:stretch>
+                  </pic:blipFill>
+                  <pic:spPr>
+                    <a:xfrm>
+                      <a:off x="0" y="0"/>
+                      <a:ext cx="6080170" cy="2361741"/>
+                    </a:xfrm>
+                    <a:prstGeom prst="rect">
+                      <a:avLst/>
+                    </a:prstGeom>
+                  </pic:spPr>
+                </pic:pic>
+              </a:graphicData>
+            </a:graphic>
+          </wp:inline>
+        </w:drawing>
+      </w:r>
     </w:p>
     <w:sectPr>
       <w:pgSz w:w="11906" w:h="16838"/>
@@ -944,6 +1226,26 @@
       <w:szCs w:val="26"/>
     </w:rPr>
   </w:style>
+  <w:style w:type="paragraph" w:styleId="Heading3">
+    <w:name w:val="heading 3"/>
+    <w:basedOn w:val="Normal"/>
+    <w:next w:val="Normal"/>
+    <w:link w:val="Heading3Char"/>
+    <w:uiPriority w:val="9"/>
+    <w:unhideWhenUsed/>
+    <w:qFormat/>
+    <w:rsid w:val="00CA7999"/>
+    <w:pPr>
+      <w:keepNext/>
+      <w:keepLines/>
+      <w:spacing w:before="40"/>
+      <w:outlineLvl w:val="2"/>
+    </w:pPr>
+    <w:rPr>
+      <w:rFonts w:asciiTheme="majorHAnsi" w:eastAsiaTheme="majorEastAsia" w:hAnsiTheme="majorHAnsi" w:cstheme="majorBidi"/>
+      <w:color w:val="1F3763" w:themeColor="accent1" w:themeShade="7F"/>
+    </w:rPr>
+  </w:style>
   <w:style w:type="character" w:default="1" w:styleId="DefaultParagraphFont">
     <w:name w:val="Default Paragraph Font"/>
     <w:uiPriority w:val="1"/>
@@ -1006,6 +1308,17 @@
       <w:color w:val="2F5496" w:themeColor="accent1" w:themeShade="BF"/>
       <w:sz w:val="32"/>
       <w:szCs w:val="32"/>
+    </w:rPr>
+  </w:style>
+  <w:style w:type="character" w:customStyle="1" w:styleId="Heading3Char">
+    <w:name w:val="Heading 3 Char"/>
+    <w:basedOn w:val="DefaultParagraphFont"/>
+    <w:link w:val="Heading3"/>
+    <w:uiPriority w:val="9"/>
+    <w:rsid w:val="00CA7999"/>
+    <w:rPr>
+      <w:rFonts w:asciiTheme="majorHAnsi" w:eastAsiaTheme="majorEastAsia" w:hAnsiTheme="majorHAnsi" w:cstheme="majorBidi"/>
+      <w:color w:val="1F3763" w:themeColor="accent1" w:themeShade="7F"/>
     </w:rPr>
   </w:style>
 </w:styles>

</xml_diff>